<commit_message>
Changes to poster layout
</commit_message>
<xml_diff>
--- a/LaTeX/Final Paper Text Blurbs.docx
+++ b/LaTeX/Final Paper Text Blurbs.docx
@@ -164,7 +164,7 @@
         </w:rPr>
         <w:lastRenderedPageBreak/>
         <w:drawing>
-          <wp:inline distT="0" distB="0" distL="0" distR="0" wp14:anchorId="14FFFE02" wp14:editId="0195336E">
+          <wp:inline distT="0" distB="0" distL="0" distR="0" wp14:anchorId="14FFFE02" wp14:editId="68985484">
             <wp:extent cx="5943600" cy="5219065"/>
             <wp:effectExtent l="0" t="0" r="0" b="635"/>
             <wp:docPr id="1" name="Chart 1">
@@ -198,7 +198,7 @@
         </w:rPr>
         <w:lastRenderedPageBreak/>
         <w:drawing>
-          <wp:inline distT="0" distB="0" distL="0" distR="0" wp14:anchorId="05E1E8EB" wp14:editId="7C8D42DC">
+          <wp:inline distT="0" distB="0" distL="0" distR="0" wp14:anchorId="05E1E8EB" wp14:editId="17BEAC18">
             <wp:extent cx="5943600" cy="5219065"/>
             <wp:effectExtent l="0" t="0" r="0" b="635"/>
             <wp:docPr id="4" name="Chart 4">
@@ -1073,16 +1073,16 @@
           <a:lstStyle/>
           <a:p>
             <a:pPr>
-              <a:defRPr sz="1400" b="1" i="0" u="none" strike="noStrike" kern="1200" spc="0" baseline="0">
+              <a:defRPr sz="1400" b="0" i="0" u="none" strike="noStrike" kern="1200" spc="0" baseline="0">
                 <a:solidFill>
                   <a:schemeClr val="tx1">
-                    <a:lumMod val="65000"/>
-                    <a:lumOff val="35000"/>
+                    <a:lumMod val="95000"/>
+                    <a:lumOff val="5000"/>
                   </a:schemeClr>
                 </a:solidFill>
-                <a:latin typeface="+mn-lt"/>
-                <a:ea typeface="+mn-ea"/>
-                <a:cs typeface="+mn-cs"/>
+                <a:latin typeface="CMU Serif" panose="02000603000000000000" pitchFamily="2" charset="0"/>
+                <a:ea typeface="CMU Serif" panose="02000603000000000000" pitchFamily="2" charset="0"/>
+                <a:cs typeface="CMU Serif" panose="02000603000000000000" pitchFamily="2" charset="0"/>
               </a:defRPr>
             </a:pPr>
             <a:r>
@@ -1113,16 +1113,16 @@
         <a:lstStyle/>
         <a:p>
           <a:pPr>
-            <a:defRPr sz="1400" b="1" i="0" u="none" strike="noStrike" kern="1200" spc="0" baseline="0">
+            <a:defRPr sz="1400" b="0" i="0" u="none" strike="noStrike" kern="1200" spc="0" baseline="0">
               <a:solidFill>
                 <a:schemeClr val="tx1">
-                  <a:lumMod val="65000"/>
-                  <a:lumOff val="35000"/>
+                  <a:lumMod val="95000"/>
+                  <a:lumOff val="5000"/>
                 </a:schemeClr>
               </a:solidFill>
-              <a:latin typeface="+mn-lt"/>
-              <a:ea typeface="+mn-ea"/>
-              <a:cs typeface="+mn-cs"/>
+              <a:latin typeface="CMU Serif" panose="02000603000000000000" pitchFamily="2" charset="0"/>
+              <a:ea typeface="CMU Serif" panose="02000603000000000000" pitchFamily="2" charset="0"/>
+              <a:cs typeface="CMU Serif" panose="02000603000000000000" pitchFamily="2" charset="0"/>
             </a:defRPr>
           </a:pPr>
           <a:endParaRPr lang="en-US"/>
@@ -4285,16 +4285,16 @@
               <a:lstStyle/>
               <a:p>
                 <a:pPr>
-                  <a:defRPr sz="900" b="1" i="0" u="none" strike="noStrike" kern="1200" baseline="0">
+                  <a:defRPr sz="900" b="0" i="0" u="none" strike="noStrike" kern="1200" baseline="0">
                     <a:solidFill>
                       <a:schemeClr val="tx1">
-                        <a:lumMod val="75000"/>
-                        <a:lumOff val="25000"/>
+                        <a:lumMod val="95000"/>
+                        <a:lumOff val="5000"/>
                       </a:schemeClr>
                     </a:solidFill>
-                    <a:latin typeface="+mn-lt"/>
-                    <a:ea typeface="+mn-ea"/>
-                    <a:cs typeface="+mn-cs"/>
+                    <a:latin typeface="CMU Serif" panose="02000603000000000000" pitchFamily="2" charset="0"/>
+                    <a:ea typeface="CMU Serif" panose="02000603000000000000" pitchFamily="2" charset="0"/>
+                    <a:cs typeface="CMU Serif" panose="02000603000000000000" pitchFamily="2" charset="0"/>
                   </a:defRPr>
                 </a:pPr>
                 <a:endParaRPr lang="en-US"/>
@@ -7442,16 +7442,16 @@
               <a:lstStyle/>
               <a:p>
                 <a:pPr>
-                  <a:defRPr sz="900" b="1" i="0" u="none" strike="noStrike" kern="1200" baseline="0">
+                  <a:defRPr sz="900" b="0" i="0" u="none" strike="noStrike" kern="1200" baseline="0">
                     <a:solidFill>
                       <a:schemeClr val="tx1">
-                        <a:lumMod val="75000"/>
-                        <a:lumOff val="25000"/>
+                        <a:lumMod val="95000"/>
+                        <a:lumOff val="5000"/>
                       </a:schemeClr>
                     </a:solidFill>
-                    <a:latin typeface="+mn-lt"/>
-                    <a:ea typeface="+mn-ea"/>
-                    <a:cs typeface="+mn-cs"/>
+                    <a:latin typeface="CMU Serif" panose="02000603000000000000" pitchFamily="2" charset="0"/>
+                    <a:ea typeface="CMU Serif" panose="02000603000000000000" pitchFamily="2" charset="0"/>
+                    <a:cs typeface="CMU Serif" panose="02000603000000000000" pitchFamily="2" charset="0"/>
                   </a:defRPr>
                 </a:pPr>
                 <a:endParaRPr lang="en-US"/>
@@ -7529,16 +7529,16 @@
               <a:lstStyle/>
               <a:p>
                 <a:pPr>
-                  <a:defRPr sz="1000" b="1" i="0" u="none" strike="noStrike" kern="1200" baseline="0">
+                  <a:defRPr sz="1000" b="0" i="0" u="none" strike="noStrike" kern="1200" baseline="0">
                     <a:solidFill>
                       <a:schemeClr val="tx1">
-                        <a:lumMod val="65000"/>
-                        <a:lumOff val="35000"/>
+                        <a:lumMod val="95000"/>
+                        <a:lumOff val="5000"/>
                       </a:schemeClr>
                     </a:solidFill>
-                    <a:latin typeface="+mn-lt"/>
-                    <a:ea typeface="+mn-ea"/>
-                    <a:cs typeface="+mn-cs"/>
+                    <a:latin typeface="CMU Serif" panose="02000603000000000000" pitchFamily="2" charset="0"/>
+                    <a:ea typeface="CMU Serif" panose="02000603000000000000" pitchFamily="2" charset="0"/>
+                    <a:cs typeface="CMU Serif" panose="02000603000000000000" pitchFamily="2" charset="0"/>
                   </a:defRPr>
                 </a:pPr>
                 <a:r>
@@ -7561,16 +7561,16 @@
             <a:lstStyle/>
             <a:p>
               <a:pPr>
-                <a:defRPr sz="1000" b="1" i="0" u="none" strike="noStrike" kern="1200" baseline="0">
+                <a:defRPr sz="1000" b="0" i="0" u="none" strike="noStrike" kern="1200" baseline="0">
                   <a:solidFill>
                     <a:schemeClr val="tx1">
-                      <a:lumMod val="65000"/>
-                      <a:lumOff val="35000"/>
+                      <a:lumMod val="95000"/>
+                      <a:lumOff val="5000"/>
                     </a:schemeClr>
                   </a:solidFill>
-                  <a:latin typeface="+mn-lt"/>
-                  <a:ea typeface="+mn-ea"/>
-                  <a:cs typeface="+mn-cs"/>
+                  <a:latin typeface="CMU Serif" panose="02000603000000000000" pitchFamily="2" charset="0"/>
+                  <a:ea typeface="CMU Serif" panose="02000603000000000000" pitchFamily="2" charset="0"/>
+                  <a:cs typeface="CMU Serif" panose="02000603000000000000" pitchFamily="2" charset="0"/>
                 </a:defRPr>
               </a:pPr>
               <a:endParaRPr lang="en-US"/>
@@ -7599,16 +7599,16 @@
           <a:lstStyle/>
           <a:p>
             <a:pPr>
-              <a:defRPr sz="900" b="1" i="0" u="none" strike="noStrike" kern="1200" baseline="0">
+              <a:defRPr sz="900" b="0" i="0" u="none" strike="noStrike" kern="1200" baseline="0">
                 <a:solidFill>
                   <a:schemeClr val="tx1">
-                    <a:lumMod val="65000"/>
-                    <a:lumOff val="35000"/>
+                    <a:lumMod val="95000"/>
+                    <a:lumOff val="5000"/>
                   </a:schemeClr>
                 </a:solidFill>
-                <a:latin typeface="+mn-lt"/>
-                <a:ea typeface="+mn-ea"/>
-                <a:cs typeface="+mn-cs"/>
+                <a:latin typeface="CMU Serif" panose="02000603000000000000" pitchFamily="2" charset="0"/>
+                <a:ea typeface="CMU Serif" panose="02000603000000000000" pitchFamily="2" charset="0"/>
+                <a:cs typeface="CMU Serif" panose="02000603000000000000" pitchFamily="2" charset="0"/>
               </a:defRPr>
             </a:pPr>
             <a:endParaRPr lang="en-US"/>
@@ -7652,16 +7652,16 @@
               <a:lstStyle/>
               <a:p>
                 <a:pPr>
-                  <a:defRPr sz="1000" b="1" i="0" u="none" strike="noStrike" kern="1200" baseline="0">
+                  <a:defRPr sz="1000" b="0" i="0" u="none" strike="noStrike" kern="1200" baseline="0">
                     <a:solidFill>
                       <a:schemeClr val="tx1">
-                        <a:lumMod val="65000"/>
-                        <a:lumOff val="35000"/>
+                        <a:lumMod val="95000"/>
+                        <a:lumOff val="5000"/>
                       </a:schemeClr>
                     </a:solidFill>
-                    <a:latin typeface="+mn-lt"/>
-                    <a:ea typeface="+mn-ea"/>
-                    <a:cs typeface="+mn-cs"/>
+                    <a:latin typeface="CMU Serif" panose="02000603000000000000" pitchFamily="2" charset="0"/>
+                    <a:ea typeface="CMU Serif" panose="02000603000000000000" pitchFamily="2" charset="0"/>
+                    <a:cs typeface="CMU Serif" panose="02000603000000000000" pitchFamily="2" charset="0"/>
                   </a:defRPr>
                 </a:pPr>
                 <a:r>
@@ -7684,16 +7684,16 @@
             <a:lstStyle/>
             <a:p>
               <a:pPr>
-                <a:defRPr sz="1000" b="1" i="0" u="none" strike="noStrike" kern="1200" baseline="0">
+                <a:defRPr sz="1000" b="0" i="0" u="none" strike="noStrike" kern="1200" baseline="0">
                   <a:solidFill>
                     <a:schemeClr val="tx1">
-                      <a:lumMod val="65000"/>
-                      <a:lumOff val="35000"/>
+                      <a:lumMod val="95000"/>
+                      <a:lumOff val="5000"/>
                     </a:schemeClr>
                   </a:solidFill>
-                  <a:latin typeface="+mn-lt"/>
-                  <a:ea typeface="+mn-ea"/>
-                  <a:cs typeface="+mn-cs"/>
+                  <a:latin typeface="CMU Serif" panose="02000603000000000000" pitchFamily="2" charset="0"/>
+                  <a:ea typeface="CMU Serif" panose="02000603000000000000" pitchFamily="2" charset="0"/>
+                  <a:cs typeface="CMU Serif" panose="02000603000000000000" pitchFamily="2" charset="0"/>
                 </a:defRPr>
               </a:pPr>
               <a:endParaRPr lang="en-US"/>
@@ -7716,16 +7716,16 @@
           <a:lstStyle/>
           <a:p>
             <a:pPr>
-              <a:defRPr sz="900" b="1" i="0" u="none" strike="noStrike" kern="1200" baseline="0">
+              <a:defRPr sz="900" b="0" i="0" u="none" strike="noStrike" kern="1200" baseline="0">
                 <a:solidFill>
                   <a:schemeClr val="tx1">
-                    <a:lumMod val="65000"/>
-                    <a:lumOff val="35000"/>
+                    <a:lumMod val="95000"/>
+                    <a:lumOff val="5000"/>
                   </a:schemeClr>
                 </a:solidFill>
-                <a:latin typeface="+mn-lt"/>
-                <a:ea typeface="+mn-ea"/>
-                <a:cs typeface="+mn-cs"/>
+                <a:latin typeface="CMU Serif" panose="02000603000000000000" pitchFamily="2" charset="0"/>
+                <a:ea typeface="CMU Serif" panose="02000603000000000000" pitchFamily="2" charset="0"/>
+                <a:cs typeface="CMU Serif" panose="02000603000000000000" pitchFamily="2" charset="0"/>
               </a:defRPr>
             </a:pPr>
             <a:endParaRPr lang="en-US"/>
@@ -7774,7 +7774,17 @@
     <a:lstStyle/>
     <a:p>
       <a:pPr>
-        <a:defRPr b="1"/>
+        <a:defRPr b="0">
+          <a:solidFill>
+            <a:schemeClr val="tx1">
+              <a:lumMod val="95000"/>
+              <a:lumOff val="5000"/>
+            </a:schemeClr>
+          </a:solidFill>
+          <a:latin typeface="CMU Serif" panose="02000603000000000000" pitchFamily="2" charset="0"/>
+          <a:ea typeface="CMU Serif" panose="02000603000000000000" pitchFamily="2" charset="0"/>
+          <a:cs typeface="CMU Serif" panose="02000603000000000000" pitchFamily="2" charset="0"/>
+        </a:defRPr>
       </a:pPr>
       <a:endParaRPr lang="en-US"/>
     </a:p>
@@ -7807,16 +7817,16 @@
           <a:lstStyle/>
           <a:p>
             <a:pPr>
-              <a:defRPr sz="1400" b="1" i="0" u="none" strike="noStrike" kern="1200" spc="0" baseline="0">
+              <a:defRPr sz="1400" b="0" i="0" u="none" strike="noStrike" kern="1200" spc="0" baseline="0">
                 <a:solidFill>
                   <a:schemeClr val="tx1">
-                    <a:lumMod val="65000"/>
-                    <a:lumOff val="35000"/>
+                    <a:lumMod val="95000"/>
+                    <a:lumOff val="5000"/>
                   </a:schemeClr>
                 </a:solidFill>
-                <a:latin typeface="+mn-lt"/>
-                <a:ea typeface="+mn-ea"/>
-                <a:cs typeface="+mn-cs"/>
+                <a:latin typeface="CMU Serif" panose="02000603000000000000" pitchFamily="2" charset="0"/>
+                <a:ea typeface="CMU Serif" panose="02000603000000000000" pitchFamily="2" charset="0"/>
+                <a:cs typeface="CMU Serif" panose="02000603000000000000" pitchFamily="2" charset="0"/>
               </a:defRPr>
             </a:pPr>
             <a:r>
@@ -7847,16 +7857,16 @@
         <a:lstStyle/>
         <a:p>
           <a:pPr>
-            <a:defRPr sz="1400" b="1" i="0" u="none" strike="noStrike" kern="1200" spc="0" baseline="0">
+            <a:defRPr sz="1400" b="0" i="0" u="none" strike="noStrike" kern="1200" spc="0" baseline="0">
               <a:solidFill>
                 <a:schemeClr val="tx1">
-                  <a:lumMod val="65000"/>
-                  <a:lumOff val="35000"/>
+                  <a:lumMod val="95000"/>
+                  <a:lumOff val="5000"/>
                 </a:schemeClr>
               </a:solidFill>
-              <a:latin typeface="+mn-lt"/>
-              <a:ea typeface="+mn-ea"/>
-              <a:cs typeface="+mn-cs"/>
+              <a:latin typeface="CMU Serif" panose="02000603000000000000" pitchFamily="2" charset="0"/>
+              <a:ea typeface="CMU Serif" panose="02000603000000000000" pitchFamily="2" charset="0"/>
+              <a:cs typeface="CMU Serif" panose="02000603000000000000" pitchFamily="2" charset="0"/>
             </a:defRPr>
           </a:pPr>
           <a:endParaRPr lang="en-US"/>
@@ -8271,16 +8281,16 @@
               <a:lstStyle/>
               <a:p>
                 <a:pPr>
-                  <a:defRPr sz="900" b="1" i="0" u="none" strike="noStrike" kern="1200" baseline="0">
+                  <a:defRPr sz="900" b="0" i="0" u="none" strike="noStrike" kern="1200" baseline="0">
                     <a:solidFill>
                       <a:schemeClr val="tx1">
-                        <a:lumMod val="75000"/>
-                        <a:lumOff val="25000"/>
+                        <a:lumMod val="95000"/>
+                        <a:lumOff val="5000"/>
                       </a:schemeClr>
                     </a:solidFill>
-                    <a:latin typeface="+mn-lt"/>
-                    <a:ea typeface="+mn-ea"/>
-                    <a:cs typeface="+mn-cs"/>
+                    <a:latin typeface="CMU Serif" panose="02000603000000000000" pitchFamily="2" charset="0"/>
+                    <a:ea typeface="CMU Serif" panose="02000603000000000000" pitchFamily="2" charset="0"/>
+                    <a:cs typeface="CMU Serif" panose="02000603000000000000" pitchFamily="2" charset="0"/>
                   </a:defRPr>
                 </a:pPr>
                 <a:endParaRPr lang="en-US"/>
@@ -8669,16 +8679,16 @@
               <a:lstStyle/>
               <a:p>
                 <a:pPr>
-                  <a:defRPr sz="1000" b="1" i="0" u="none" strike="noStrike" kern="1200" baseline="0">
+                  <a:defRPr sz="1000" b="0" i="0" u="none" strike="noStrike" kern="1200" baseline="0">
                     <a:solidFill>
                       <a:schemeClr val="tx1">
-                        <a:lumMod val="65000"/>
-                        <a:lumOff val="35000"/>
+                        <a:lumMod val="95000"/>
+                        <a:lumOff val="5000"/>
                       </a:schemeClr>
                     </a:solidFill>
-                    <a:latin typeface="+mn-lt"/>
-                    <a:ea typeface="+mn-ea"/>
-                    <a:cs typeface="+mn-cs"/>
+                    <a:latin typeface="CMU Serif" panose="02000603000000000000" pitchFamily="2" charset="0"/>
+                    <a:ea typeface="CMU Serif" panose="02000603000000000000" pitchFamily="2" charset="0"/>
+                    <a:cs typeface="CMU Serif" panose="02000603000000000000" pitchFamily="2" charset="0"/>
                   </a:defRPr>
                 </a:pPr>
                 <a:r>
@@ -8701,16 +8711,16 @@
             <a:lstStyle/>
             <a:p>
               <a:pPr>
-                <a:defRPr sz="1000" b="1" i="0" u="none" strike="noStrike" kern="1200" baseline="0">
+                <a:defRPr sz="1000" b="0" i="0" u="none" strike="noStrike" kern="1200" baseline="0">
                   <a:solidFill>
                     <a:schemeClr val="tx1">
-                      <a:lumMod val="65000"/>
-                      <a:lumOff val="35000"/>
+                      <a:lumMod val="95000"/>
+                      <a:lumOff val="5000"/>
                     </a:schemeClr>
                   </a:solidFill>
-                  <a:latin typeface="+mn-lt"/>
-                  <a:ea typeface="+mn-ea"/>
-                  <a:cs typeface="+mn-cs"/>
+                  <a:latin typeface="CMU Serif" panose="02000603000000000000" pitchFamily="2" charset="0"/>
+                  <a:ea typeface="CMU Serif" panose="02000603000000000000" pitchFamily="2" charset="0"/>
+                  <a:cs typeface="CMU Serif" panose="02000603000000000000" pitchFamily="2" charset="0"/>
                 </a:defRPr>
               </a:pPr>
               <a:endParaRPr lang="en-US"/>
@@ -8739,16 +8749,16 @@
           <a:lstStyle/>
           <a:p>
             <a:pPr>
-              <a:defRPr sz="900" b="1" i="0" u="none" strike="noStrike" kern="1200" baseline="0">
+              <a:defRPr sz="900" b="0" i="0" u="none" strike="noStrike" kern="1200" baseline="0">
                 <a:solidFill>
                   <a:schemeClr val="tx1">
-                    <a:lumMod val="65000"/>
-                    <a:lumOff val="35000"/>
+                    <a:lumMod val="95000"/>
+                    <a:lumOff val="5000"/>
                   </a:schemeClr>
                 </a:solidFill>
-                <a:latin typeface="+mn-lt"/>
-                <a:ea typeface="+mn-ea"/>
-                <a:cs typeface="+mn-cs"/>
+                <a:latin typeface="CMU Serif" panose="02000603000000000000" pitchFamily="2" charset="0"/>
+                <a:ea typeface="CMU Serif" panose="02000603000000000000" pitchFamily="2" charset="0"/>
+                <a:cs typeface="CMU Serif" panose="02000603000000000000" pitchFamily="2" charset="0"/>
               </a:defRPr>
             </a:pPr>
             <a:endParaRPr lang="en-US"/>
@@ -8792,16 +8802,16 @@
               <a:lstStyle/>
               <a:p>
                 <a:pPr>
-                  <a:defRPr sz="1000" b="1" i="0" u="none" strike="noStrike" kern="1200" baseline="0">
+                  <a:defRPr sz="1000" b="0" i="0" u="none" strike="noStrike" kern="1200" baseline="0">
                     <a:solidFill>
                       <a:schemeClr val="tx1">
-                        <a:lumMod val="65000"/>
-                        <a:lumOff val="35000"/>
+                        <a:lumMod val="95000"/>
+                        <a:lumOff val="5000"/>
                       </a:schemeClr>
                     </a:solidFill>
-                    <a:latin typeface="+mn-lt"/>
-                    <a:ea typeface="+mn-ea"/>
-                    <a:cs typeface="+mn-cs"/>
+                    <a:latin typeface="CMU Serif" panose="02000603000000000000" pitchFamily="2" charset="0"/>
+                    <a:ea typeface="CMU Serif" panose="02000603000000000000" pitchFamily="2" charset="0"/>
+                    <a:cs typeface="CMU Serif" panose="02000603000000000000" pitchFamily="2" charset="0"/>
                   </a:defRPr>
                 </a:pPr>
                 <a:r>
@@ -8824,16 +8834,16 @@
             <a:lstStyle/>
             <a:p>
               <a:pPr>
-                <a:defRPr sz="1000" b="1" i="0" u="none" strike="noStrike" kern="1200" baseline="0">
+                <a:defRPr sz="1000" b="0" i="0" u="none" strike="noStrike" kern="1200" baseline="0">
                   <a:solidFill>
                     <a:schemeClr val="tx1">
-                      <a:lumMod val="65000"/>
-                      <a:lumOff val="35000"/>
+                      <a:lumMod val="95000"/>
+                      <a:lumOff val="5000"/>
                     </a:schemeClr>
                   </a:solidFill>
-                  <a:latin typeface="+mn-lt"/>
-                  <a:ea typeface="+mn-ea"/>
-                  <a:cs typeface="+mn-cs"/>
+                  <a:latin typeface="CMU Serif" panose="02000603000000000000" pitchFamily="2" charset="0"/>
+                  <a:ea typeface="CMU Serif" panose="02000603000000000000" pitchFamily="2" charset="0"/>
+                  <a:cs typeface="CMU Serif" panose="02000603000000000000" pitchFamily="2" charset="0"/>
                 </a:defRPr>
               </a:pPr>
               <a:endParaRPr lang="en-US"/>
@@ -8856,16 +8866,16 @@
           <a:lstStyle/>
           <a:p>
             <a:pPr>
-              <a:defRPr sz="900" b="1" i="0" u="none" strike="noStrike" kern="1200" baseline="0">
+              <a:defRPr sz="900" b="0" i="0" u="none" strike="noStrike" kern="1200" baseline="0">
                 <a:solidFill>
                   <a:schemeClr val="tx1">
-                    <a:lumMod val="65000"/>
-                    <a:lumOff val="35000"/>
+                    <a:lumMod val="95000"/>
+                    <a:lumOff val="5000"/>
                   </a:schemeClr>
                 </a:solidFill>
-                <a:latin typeface="+mn-lt"/>
-                <a:ea typeface="+mn-ea"/>
-                <a:cs typeface="+mn-cs"/>
+                <a:latin typeface="CMU Serif" panose="02000603000000000000" pitchFamily="2" charset="0"/>
+                <a:ea typeface="CMU Serif" panose="02000603000000000000" pitchFamily="2" charset="0"/>
+                <a:cs typeface="CMU Serif" panose="02000603000000000000" pitchFamily="2" charset="0"/>
               </a:defRPr>
             </a:pPr>
             <a:endParaRPr lang="en-US"/>
@@ -8914,7 +8924,17 @@
     <a:lstStyle/>
     <a:p>
       <a:pPr>
-        <a:defRPr b="1"/>
+        <a:defRPr b="0">
+          <a:solidFill>
+            <a:schemeClr val="tx1">
+              <a:lumMod val="95000"/>
+              <a:lumOff val="5000"/>
+            </a:schemeClr>
+          </a:solidFill>
+          <a:latin typeface="CMU Serif" panose="02000603000000000000" pitchFamily="2" charset="0"/>
+          <a:ea typeface="CMU Serif" panose="02000603000000000000" pitchFamily="2" charset="0"/>
+          <a:cs typeface="CMU Serif" panose="02000603000000000000" pitchFamily="2" charset="0"/>
+        </a:defRPr>
       </a:pPr>
       <a:endParaRPr lang="en-US"/>
     </a:p>
@@ -10042,12 +10062,12 @@
 <c:userShapes xmlns:c="http://schemas.openxmlformats.org/drawingml/2006/chart">
   <cdr:relSizeAnchor xmlns:cdr="http://schemas.openxmlformats.org/drawingml/2006/chartDrawing">
     <cdr:from>
-      <cdr:x>0.84159</cdr:x>
-      <cdr:y>0.81509</cdr:y>
+      <cdr:x>0.83905</cdr:x>
+      <cdr:y>0.81413</cdr:y>
     </cdr:from>
     <cdr:to>
-      <cdr:x>0.945</cdr:x>
-      <cdr:y>0.85938</cdr:y>
+      <cdr:x>0.94246</cdr:x>
+      <cdr:y>0.85842</cdr:y>
     </cdr:to>
     <cdr:sp macro="" textlink="">
       <cdr:nvSpPr>
@@ -10056,7 +10076,7 @@
       </cdr:nvSpPr>
       <cdr:spPr>
         <a:xfrm xmlns:a="http://schemas.openxmlformats.org/drawingml/2006/main">
-          <a:off x="5002051" y="4254013"/>
+          <a:off x="4987001" y="4248984"/>
           <a:ext cx="614628" cy="231152"/>
         </a:xfrm>
         <a:prstGeom xmlns:a="http://schemas.openxmlformats.org/drawingml/2006/main" prst="rect">
@@ -10088,22 +10108,31 @@
             </a:spcAft>
           </a:pPr>
           <a:r>
-            <a:rPr lang="en-US" sz="900" b="1">
+            <a:rPr lang="en-US" sz="900" b="0">
               <a:solidFill>
-                <a:srgbClr val="404040"/>
+                <a:schemeClr val="tx1">
+                  <a:lumMod val="95000"/>
+                  <a:lumOff val="5000"/>
+                </a:schemeClr>
               </a:solidFill>
               <a:effectLst/>
-              <a:latin typeface="Calibri" panose="020F0502020204030204" pitchFamily="34" charset="0"/>
-              <a:ea typeface="Calibri" panose="020F0502020204030204" pitchFamily="34" charset="0"/>
-              <a:cs typeface="Times New Roman" panose="02020603050405020304" pitchFamily="18" charset="0"/>
+              <a:latin typeface="CMU Serif" panose="02000603000000000000" pitchFamily="2" charset="0"/>
+              <a:ea typeface="CMU Serif" panose="02000603000000000000" pitchFamily="2" charset="0"/>
+              <a:cs typeface="CMU Serif" panose="02000603000000000000" pitchFamily="2" charset="0"/>
             </a:rPr>
             <a:t>(651, 0)</a:t>
           </a:r>
-          <a:endParaRPr lang="en-US" sz="1100">
+          <a:endParaRPr lang="en-US" sz="1100" b="0">
+            <a:solidFill>
+              <a:schemeClr val="tx1">
+                <a:lumMod val="95000"/>
+                <a:lumOff val="5000"/>
+              </a:schemeClr>
+            </a:solidFill>
             <a:effectLst/>
-            <a:latin typeface="Calibri" panose="020F0502020204030204" pitchFamily="34" charset="0"/>
-            <a:ea typeface="Calibri" panose="020F0502020204030204" pitchFamily="34" charset="0"/>
-            <a:cs typeface="Times New Roman" panose="02020603050405020304" pitchFamily="18" charset="0"/>
+            <a:latin typeface="CMU Serif" panose="02000603000000000000" pitchFamily="2" charset="0"/>
+            <a:ea typeface="CMU Serif" panose="02000603000000000000" pitchFamily="2" charset="0"/>
+            <a:cs typeface="CMU Serif" panose="02000603000000000000" pitchFamily="2" charset="0"/>
           </a:endParaRPr>
         </a:p>
       </cdr:txBody>
@@ -10313,12 +10342,12 @@
   </cdr:relSizeAnchor>
   <cdr:relSizeAnchor xmlns:cdr="http://schemas.openxmlformats.org/drawingml/2006/chartDrawing">
     <cdr:from>
-      <cdr:x>0.85606</cdr:x>
-      <cdr:y>0.81586</cdr:y>
+      <cdr:x>0.85461</cdr:x>
+      <cdr:y>0.8149</cdr:y>
     </cdr:from>
     <cdr:to>
-      <cdr:x>0.95062</cdr:x>
-      <cdr:y>0.85784</cdr:y>
+      <cdr:x>0.95907</cdr:x>
+      <cdr:y>0.85688</cdr:y>
     </cdr:to>
     <cdr:sp macro="" textlink="">
       <cdr:nvSpPr>
@@ -10327,8 +10356,8 @@
       </cdr:nvSpPr>
       <cdr:spPr>
         <a:xfrm xmlns:a="http://schemas.openxmlformats.org/drawingml/2006/main">
-          <a:off x="5088105" y="4258037"/>
-          <a:ext cx="561975" cy="219075"/>
+          <a:off x="5079442" y="4253002"/>
+          <a:ext cx="620905" cy="219097"/>
         </a:xfrm>
         <a:prstGeom xmlns:a="http://schemas.openxmlformats.org/drawingml/2006/main" prst="rect">
           <a:avLst/>
@@ -10356,35 +10385,32 @@
             <a:defRPr/>
           </a:pPr>
           <a:r>
-            <a:rPr lang="en-US" sz="900" b="1">
+            <a:rPr lang="en-US" sz="900" b="0">
               <a:solidFill>
                 <a:schemeClr val="tx1">
-                  <a:lumMod val="75000"/>
-                  <a:lumOff val="25000"/>
+                  <a:lumMod val="95000"/>
+                  <a:lumOff val="5000"/>
                 </a:schemeClr>
               </a:solidFill>
               <a:effectLst/>
-              <a:latin typeface="Calibri" panose="020F0502020204030204" pitchFamily="34" charset="0"/>
-              <a:ea typeface="Calibri" panose="020F0502020204030204" pitchFamily="34" charset="0"/>
-              <a:cs typeface="Times New Roman" panose="02020603050405020304" pitchFamily="18" charset="0"/>
+              <a:latin typeface="CMU Serif" panose="02000603000000000000" pitchFamily="2" charset="0"/>
+              <a:ea typeface="CMU Serif" panose="02000603000000000000" pitchFamily="2" charset="0"/>
+              <a:cs typeface="CMU Serif" panose="02000603000000000000" pitchFamily="2" charset="0"/>
             </a:rPr>
             <a:t>(651, 0)</a:t>
           </a:r>
-          <a:endParaRPr lang="en-US" sz="1100">
+          <a:endParaRPr lang="en-US" sz="1100" b="0">
             <a:solidFill>
               <a:schemeClr val="tx1">
-                <a:lumMod val="75000"/>
-                <a:lumOff val="25000"/>
+                <a:lumMod val="95000"/>
+                <a:lumOff val="5000"/>
               </a:schemeClr>
             </a:solidFill>
             <a:effectLst/>
-            <a:latin typeface="Calibri" panose="020F0502020204030204" pitchFamily="34" charset="0"/>
-            <a:ea typeface="Calibri" panose="020F0502020204030204" pitchFamily="34" charset="0"/>
-            <a:cs typeface="Times New Roman" panose="02020603050405020304" pitchFamily="18" charset="0"/>
+            <a:latin typeface="CMU Serif" panose="02000603000000000000" pitchFamily="2" charset="0"/>
+            <a:ea typeface="CMU Serif" panose="02000603000000000000" pitchFamily="2" charset="0"/>
+            <a:cs typeface="CMU Serif" panose="02000603000000000000" pitchFamily="2" charset="0"/>
           </a:endParaRPr>
-        </a:p>
-        <a:p xmlns:a="http://schemas.openxmlformats.org/drawingml/2006/main">
-          <a:endParaRPr lang="en-US" sz="900"/>
         </a:p>
       </cdr:txBody>
     </cdr:sp>

</xml_diff>

<commit_message>
Final poster final changes
</commit_message>
<xml_diff>
--- a/LaTeX/Final Paper Text Blurbs.docx
+++ b/LaTeX/Final Paper Text Blurbs.docx
@@ -1,6 +1,6 @@
 
 <file path=word/document.xml><?xml version="1.0" encoding="utf-8"?>
-<w:document xmlns:wpc="http://schemas.microsoft.com/office/word/2010/wordprocessingCanvas" xmlns:cx="http://schemas.microsoft.com/office/drawing/2014/chartex" xmlns:cx1="http://schemas.microsoft.com/office/drawing/2015/9/8/chartex" xmlns:cx2="http://schemas.microsoft.com/office/drawing/2015/10/21/chartex" xmlns:cx3="http://schemas.microsoft.com/office/drawing/2016/5/9/chartex" xmlns:cx4="http://schemas.microsoft.com/office/drawing/2016/5/10/chartex" xmlns:cx5="http://schemas.microsoft.com/office/drawing/2016/5/11/chartex" xmlns:cx6="http://schemas.microsoft.com/office/drawing/2016/5/12/chartex" xmlns:cx7="http://schemas.microsoft.com/office/drawing/2016/5/13/chartex" xmlns:cx8="http://schemas.microsoft.com/office/drawing/2016/5/14/chartex" xmlns:mc="http://schemas.openxmlformats.org/markup-compatibility/2006" xmlns:aink="http://schemas.microsoft.com/office/drawing/2016/ink" xmlns:am3d="http://schemas.microsoft.com/office/drawing/2017/model3d" xmlns:o="urn:schemas-microsoft-com:office:office" xmlns:r="http://schemas.openxmlformats.org/officeDocument/2006/relationships" xmlns:m="http://schemas.openxmlformats.org/officeDocument/2006/math" xmlns:v="urn:schemas-microsoft-com:vml" xmlns:wp14="http://schemas.microsoft.com/office/word/2010/wordprocessingDrawing" xmlns:wp="http://schemas.openxmlformats.org/drawingml/2006/wordprocessingDrawing" xmlns:w10="urn:schemas-microsoft-com:office:word" xmlns:w="http://schemas.openxmlformats.org/wordprocessingml/2006/main" xmlns:w14="http://schemas.microsoft.com/office/word/2010/wordml" xmlns:w15="http://schemas.microsoft.com/office/word/2012/wordml" xmlns:w16cex="http://schemas.microsoft.com/office/word/2018/wordml/cex" xmlns:w16cid="http://schemas.microsoft.com/office/word/2016/wordml/cid" xmlns:w16="http://schemas.microsoft.com/office/word/2018/wordml" xmlns:w16sdtdh="http://schemas.microsoft.com/office/word/2020/wordml/sdtdatahash" xmlns:w16se="http://schemas.microsoft.com/office/word/2015/wordml/symex" xmlns:wpg="http://schemas.microsoft.com/office/word/2010/wordprocessingGroup" xmlns:wpi="http://schemas.microsoft.com/office/word/2010/wordprocessingInk" xmlns:wne="http://schemas.microsoft.com/office/word/2006/wordml" xmlns:wps="http://schemas.microsoft.com/office/word/2010/wordprocessingShape" mc:Ignorable="w14 w15 w16se w16cid w16 w16cex w16sdtdh wp14">
+<w:document xmlns:wpc="http://schemas.microsoft.com/office/word/2010/wordprocessingCanvas" xmlns:cx="http://schemas.microsoft.com/office/drawing/2014/chartex" xmlns:cx1="http://schemas.microsoft.com/office/drawing/2015/9/8/chartex" xmlns:cx2="http://schemas.microsoft.com/office/drawing/2015/10/21/chartex" xmlns:cx3="http://schemas.microsoft.com/office/drawing/2016/5/9/chartex" xmlns:cx4="http://schemas.microsoft.com/office/drawing/2016/5/10/chartex" xmlns:cx5="http://schemas.microsoft.com/office/drawing/2016/5/11/chartex" xmlns:cx6="http://schemas.microsoft.com/office/drawing/2016/5/12/chartex" xmlns:cx7="http://schemas.microsoft.com/office/drawing/2016/5/13/chartex" xmlns:cx8="http://schemas.microsoft.com/office/drawing/2016/5/14/chartex" xmlns:mc="http://schemas.openxmlformats.org/markup-compatibility/2006" xmlns:aink="http://schemas.microsoft.com/office/drawing/2016/ink" xmlns:am3d="http://schemas.microsoft.com/office/drawing/2017/model3d" xmlns:o="urn:schemas-microsoft-com:office:office" xmlns:oel="http://schemas.microsoft.com/office/2019/extlst" xmlns:r="http://schemas.openxmlformats.org/officeDocument/2006/relationships" xmlns:m="http://schemas.openxmlformats.org/officeDocument/2006/math" xmlns:v="urn:schemas-microsoft-com:vml" xmlns:wp14="http://schemas.microsoft.com/office/word/2010/wordprocessingDrawing" xmlns:wp="http://schemas.openxmlformats.org/drawingml/2006/wordprocessingDrawing" xmlns:w10="urn:schemas-microsoft-com:office:word" xmlns:w="http://schemas.openxmlformats.org/wordprocessingml/2006/main" xmlns:w14="http://schemas.microsoft.com/office/word/2010/wordml" xmlns:w15="http://schemas.microsoft.com/office/word/2012/wordml" xmlns:w16cex="http://schemas.microsoft.com/office/word/2018/wordml/cex" xmlns:w16cid="http://schemas.microsoft.com/office/word/2016/wordml/cid" xmlns:w16="http://schemas.microsoft.com/office/word/2018/wordml" xmlns:w16sdtdh="http://schemas.microsoft.com/office/word/2020/wordml/sdtdatahash" xmlns:w16se="http://schemas.microsoft.com/office/word/2015/wordml/symex" xmlns:wpg="http://schemas.microsoft.com/office/word/2010/wordprocessingGroup" xmlns:wpi="http://schemas.microsoft.com/office/word/2010/wordprocessingInk" xmlns:wne="http://schemas.microsoft.com/office/word/2006/wordml" xmlns:wps="http://schemas.microsoft.com/office/word/2010/wordprocessingShape" mc:Ignorable="w14 w15 w16se w16cid w16 w16cex w16sdtdh wp14">
   <w:body>
     <w:p>
       <w:pPr>
@@ -158,6 +158,69 @@
     </w:p>
     <w:p/>
     <w:p>
+      <w:pPr>
+        <w:pStyle w:val="Heading1"/>
+      </w:pPr>
+      <w:r>
+        <w:t>Conclusion:</w:t>
+      </w:r>
+    </w:p>
+    <w:p>
+      <w:pPr>
+        <w:spacing w:after="0" w:line="276" w:lineRule="auto"/>
+      </w:pPr>
+      <w:r>
+        <w:t>PSM is an efficient and highly adaptive way to simulate ballistic missile trajectory.  By</w:t>
+      </w:r>
+      <w:r>
+        <w:t xml:space="preserve"> </w:t>
+      </w:r>
+      <w:r>
+        <w:t>plugging in initial conditions of position, velocity, and acceleration, it can accurately</w:t>
+      </w:r>
+      <w:r>
+        <w:t xml:space="preserve"> </w:t>
+      </w:r>
+      <w:r>
+        <w:t>simulate the trajectory of a missile in various situations.  </w:t>
+      </w:r>
+      <w:r>
+        <w:t xml:space="preserve">As can be seen in the graphs and data points, the model works as stated.  </w:t>
+      </w:r>
+      <w:r>
+        <w:t>T</w:t>
+      </w:r>
+      <w:r>
+        <w:t>he advantage of being able to take large</w:t>
+      </w:r>
+      <w:r>
+        <w:t>r</w:t>
+      </w:r>
+      <w:r>
+        <w:t xml:space="preserve"> time steps with PSM</w:t>
+      </w:r>
+      <w:r>
+        <w:t xml:space="preserve"> compared to RK4 </w:t>
+      </w:r>
+      <w:r>
+        <w:t>mean</w:t>
+      </w:r>
+      <w:r>
+        <w:t>s</w:t>
+      </w:r>
+      <w:r>
+        <w:t xml:space="preserve"> that any data stored on computers used for solving the simulations are much less, and can be computed faster, while also taking up less space.</w:t>
+      </w:r>
+      <w:r>
+        <w:t xml:space="preserve"> </w:t>
+      </w:r>
+      <w:r>
+        <w:t>Overall, PSM can be used in a variety of different applications, as a fast and powerful algorithm.</w:t>
+      </w:r>
+    </w:p>
+    <w:p/>
+    <w:p/>
+    <w:p>
       <w:r>
         <w:rPr>
           <w:noProof/>
@@ -229,7 +292,7 @@
 </file>
 
 <file path=word/numbering.xml><?xml version="1.0" encoding="utf-8"?>
-<w:numbering xmlns:wpc="http://schemas.microsoft.com/office/word/2010/wordprocessingCanvas" xmlns:cx="http://schemas.microsoft.com/office/drawing/2014/chartex" xmlns:cx1="http://schemas.microsoft.com/office/drawing/2015/9/8/chartex" xmlns:cx2="http://schemas.microsoft.com/office/drawing/2015/10/21/chartex" xmlns:cx3="http://schemas.microsoft.com/office/drawing/2016/5/9/chartex" xmlns:cx4="http://schemas.microsoft.com/office/drawing/2016/5/10/chartex" xmlns:cx5="http://schemas.microsoft.com/office/drawing/2016/5/11/chartex" xmlns:cx6="http://schemas.microsoft.com/office/drawing/2016/5/12/chartex" xmlns:cx7="http://schemas.microsoft.com/office/drawing/2016/5/13/chartex" xmlns:cx8="http://schemas.microsoft.com/office/drawing/2016/5/14/chartex" xmlns:mc="http://schemas.openxmlformats.org/markup-compatibility/2006" xmlns:aink="http://schemas.microsoft.com/office/drawing/2016/ink" xmlns:am3d="http://schemas.microsoft.com/office/drawing/2017/model3d" xmlns:o="urn:schemas-microsoft-com:office:office" xmlns:r="http://schemas.openxmlformats.org/officeDocument/2006/relationships" xmlns:m="http://schemas.openxmlformats.org/officeDocument/2006/math" xmlns:v="urn:schemas-microsoft-com:vml" xmlns:wp14="http://schemas.microsoft.com/office/word/2010/wordprocessingDrawing" xmlns:wp="http://schemas.openxmlformats.org/drawingml/2006/wordprocessingDrawing" xmlns:w10="urn:schemas-microsoft-com:office:word" xmlns:w="http://schemas.openxmlformats.org/wordprocessingml/2006/main" xmlns:w14="http://schemas.microsoft.com/office/word/2010/wordml" xmlns:w15="http://schemas.microsoft.com/office/word/2012/wordml" xmlns:w16cex="http://schemas.microsoft.com/office/word/2018/wordml/cex" xmlns:w16cid="http://schemas.microsoft.com/office/word/2016/wordml/cid" xmlns:w16="http://schemas.microsoft.com/office/word/2018/wordml" xmlns:w16sdtdh="http://schemas.microsoft.com/office/word/2020/wordml/sdtdatahash" xmlns:w16se="http://schemas.microsoft.com/office/word/2015/wordml/symex" xmlns:wpg="http://schemas.microsoft.com/office/word/2010/wordprocessingGroup" xmlns:wpi="http://schemas.microsoft.com/office/word/2010/wordprocessingInk" xmlns:wne="http://schemas.microsoft.com/office/word/2006/wordml" xmlns:wps="http://schemas.microsoft.com/office/word/2010/wordprocessingShape" mc:Ignorable="w14 w15 w16se w16cid w16 w16cex w16sdtdh wp14">
+<w:numbering xmlns:wpc="http://schemas.microsoft.com/office/word/2010/wordprocessingCanvas" xmlns:cx="http://schemas.microsoft.com/office/drawing/2014/chartex" xmlns:cx1="http://schemas.microsoft.com/office/drawing/2015/9/8/chartex" xmlns:cx2="http://schemas.microsoft.com/office/drawing/2015/10/21/chartex" xmlns:cx3="http://schemas.microsoft.com/office/drawing/2016/5/9/chartex" xmlns:cx4="http://schemas.microsoft.com/office/drawing/2016/5/10/chartex" xmlns:cx5="http://schemas.microsoft.com/office/drawing/2016/5/11/chartex" xmlns:cx6="http://schemas.microsoft.com/office/drawing/2016/5/12/chartex" xmlns:cx7="http://schemas.microsoft.com/office/drawing/2016/5/13/chartex" xmlns:cx8="http://schemas.microsoft.com/office/drawing/2016/5/14/chartex" xmlns:mc="http://schemas.openxmlformats.org/markup-compatibility/2006" xmlns:aink="http://schemas.microsoft.com/office/drawing/2016/ink" xmlns:am3d="http://schemas.microsoft.com/office/drawing/2017/model3d" xmlns:o="urn:schemas-microsoft-com:office:office" xmlns:oel="http://schemas.microsoft.com/office/2019/extlst" xmlns:r="http://schemas.openxmlformats.org/officeDocument/2006/relationships" xmlns:m="http://schemas.openxmlformats.org/officeDocument/2006/math" xmlns:v="urn:schemas-microsoft-com:vml" xmlns:wp14="http://schemas.microsoft.com/office/word/2010/wordprocessingDrawing" xmlns:wp="http://schemas.openxmlformats.org/drawingml/2006/wordprocessingDrawing" xmlns:w10="urn:schemas-microsoft-com:office:word" xmlns:w="http://schemas.openxmlformats.org/wordprocessingml/2006/main" xmlns:w14="http://schemas.microsoft.com/office/word/2010/wordml" xmlns:w15="http://schemas.microsoft.com/office/word/2012/wordml" xmlns:w16cex="http://schemas.microsoft.com/office/word/2018/wordml/cex" xmlns:w16cid="http://schemas.microsoft.com/office/word/2016/wordml/cid" xmlns:w16="http://schemas.microsoft.com/office/word/2018/wordml" xmlns:w16sdtdh="http://schemas.microsoft.com/office/word/2020/wordml/sdtdatahash" xmlns:w16se="http://schemas.microsoft.com/office/word/2015/wordml/symex" xmlns:wpg="http://schemas.microsoft.com/office/word/2010/wordprocessingGroup" xmlns:wpi="http://schemas.microsoft.com/office/word/2010/wordprocessingInk" xmlns:wne="http://schemas.microsoft.com/office/word/2006/wordml" xmlns:wps="http://schemas.microsoft.com/office/word/2010/wordprocessingShape" mc:Ignorable="w14 w15 w16se w16cid w16 w16cex w16sdtdh wp14">
   <w:abstractNum w:abstractNumId="0" w15:restartNumberingAfterBreak="0">
     <w:nsid w:val="30A20109"/>
     <w:multiLevelType w:val="hybridMultilevel"/>
@@ -1001,7 +1064,6 @@
   <w:style w:type="character" w:default="1" w:styleId="DefaultParagraphFont">
     <w:name w:val="Default Paragraph Font"/>
     <w:uiPriority w:val="1"/>
-    <w:semiHidden/>
     <w:unhideWhenUsed/>
   </w:style>
   <w:style w:type="table" w:default="1" w:styleId="TableNormal">

</xml_diff>